<commit_message>
5 and 6 added
</commit_message>
<xml_diff>
--- a/index.docx
+++ b/index.docx
@@ -54,6 +54,30 @@
       <w:r>
         <w:t xml:space="preserve"> </w:t>
       </w:r>
+    </w:p>
+    <w:p>
+      <w:r>
+        <w:t>5</w:t>
+      </w:r>
+      <w:r>
+        <w:rPr>
+          <w:vertAlign w:val="superscript"/>
+        </w:rPr>
+        <w:t>th</w:t>
+      </w:r>
+    </w:p>
+    <w:p>
+      <w:r>
+        <w:t>6</w:t>
+      </w:r>
+      <w:r>
+        <w:rPr>
+          <w:vertAlign w:val="superscript"/>
+        </w:rPr>
+        <w:t>th</w:t>
+      </w:r>
+    </w:p>
+    <w:p>
       <w:bookmarkStart w:id="0" w:name="_GoBack"/>
       <w:bookmarkEnd w:id="0"/>
     </w:p>

</xml_diff>